<commit_message>
added a paragraph about image quality
</commit_message>
<xml_diff>
--- a/results/reports/E's summary.docx
+++ b/results/reports/E's summary.docx
@@ -827,9 +827,69 @@
     <w:p>
       <w:pPr>
         <w:jc w:val="both"/>
-      </w:pPr>
-      <w:r>
-        <w:t>Looking at the annotations, the averages (average hair annotation = 1.03 and average pen-mark annotation = 0.25) suggest that hair occurs at a noticeable level across the whole sample, whereas pen marks are concentrated in a smaller number of cases. The averages also carry information about annotation confidence and ambiguity. Because five annotators were used, many image-level averages appear in increments (e.g., 0.2, 0.4, 0.6, 0.8), which reflect partial agreement between annotators. The annotators fully agreed on 91.5% of images when it came to pen marks and on 56.4% of images when it came to hair presence. This means that pen-mark identification was generally reliable and reproducible, while hair showed substantially more disagreement, suggesting that it was harder to assess consistently. It is worth mentioning that the binary scale used for pen markings may be a limitation in borderline cases because it forces annotators to choose between only two options (present or absent) and does not allow them to express uncertainty. The averages are especially useful for identifying images that may need review or exclusion. Values near the extremes (e.g., 0 or full agreement) usually indicate clear visual evidence, whereas intermediate averages point to uncertainty or different annotator interpretations.</w:t>
+        <w:rPr>
+          <w:lang w:val="en-US"/>
+        </w:rPr>
+      </w:pPr>
+      <w:r>
+        <w:lastRenderedPageBreak/>
+        <w:t xml:space="preserve">Looking at the annotations, the averages (average hair annotation = 1.03 and average pen-mark annotation = 0.25) suggest that hair occurs at a noticeable level across the whole sample, whereas pen marks are concentrated in a smaller number of cases. The averages also carry information about annotation confidence and ambiguity. Because five annotators were used, many image-level averages appear in increments (e.g., 0.2, 0.4, 0.6, 0.8), which reflect partial agreement between annotators. The annotators fully agreed on 91.5% of images when it came to pen marks and on 56.4% of images when it came to hair presence. This means that pen-mark identification was generally reliable and reproducible, while hair showed substantially more disagreement, suggesting that it was harder to assess consistently. It is worth mentioning that the binary scale used for pen markings may be a limitation in borderline cases because it forces annotators to choose between only two options (present or absent) and does not allow them to express uncertainty. The averages are especially useful for identifying images that may need review or exclusion. Values near the extremes (e.g., 0 or full agreement) usually indicate clear visual evidence, whereas intermediate averages </w:t>
+      </w:r>
+      <w:proofErr w:type="spellStart"/>
+      <w:r>
+        <w:t>point</w:t>
+      </w:r>
+      <w:proofErr w:type="spellEnd"/>
+      <w:r>
+        <w:t xml:space="preserve"> </w:t>
+      </w:r>
+      <w:proofErr w:type="spellStart"/>
+      <w:r>
+        <w:t>to</w:t>
+      </w:r>
+      <w:proofErr w:type="spellEnd"/>
+      <w:r>
+        <w:t xml:space="preserve"> </w:t>
+      </w:r>
+      <w:proofErr w:type="spellStart"/>
+      <w:r>
+        <w:t>uncertainty</w:t>
+      </w:r>
+      <w:proofErr w:type="spellEnd"/>
+      <w:r>
+        <w:t xml:space="preserve"> </w:t>
+      </w:r>
+      <w:proofErr w:type="spellStart"/>
+      <w:r>
+        <w:t>or</w:t>
+      </w:r>
+      <w:proofErr w:type="spellEnd"/>
+      <w:r>
+        <w:t xml:space="preserve"> </w:t>
+      </w:r>
+      <w:proofErr w:type="spellStart"/>
+      <w:r>
+        <w:t>different</w:t>
+      </w:r>
+      <w:proofErr w:type="spellEnd"/>
+      <w:r>
+        <w:t xml:space="preserve"> </w:t>
+      </w:r>
+      <w:proofErr w:type="spellStart"/>
+      <w:r>
+        <w:t>annotator</w:t>
+      </w:r>
+      <w:proofErr w:type="spellEnd"/>
+      <w:r>
+        <w:t xml:space="preserve"> </w:t>
+      </w:r>
+      <w:proofErr w:type="spellStart"/>
+      <w:r>
+        <w:t>interpretations</w:t>
+      </w:r>
+      <w:proofErr w:type="spellEnd"/>
+      <w:r>
+        <w:t>.</w:t>
       </w:r>
     </w:p>
     <w:p>
@@ -844,87 +904,115 @@
       </w:pPr>
       <w:r>
         <w:rPr>
-          <w:lang w:val="en-US"/>
-        </w:rPr>
-        <w:t xml:space="preserve">As for the medical aspect of the project, these images </w:t>
-      </w:r>
-      <w:r>
-        <w:rPr>
-          <w:lang w:val="en-US"/>
-        </w:rPr>
-        <w:t>succ</w:t>
-      </w:r>
-      <w:r>
-        <w:rPr>
-          <w:lang w:val="en-US"/>
-        </w:rPr>
-        <w:t>e</w:t>
-      </w:r>
-      <w:r>
-        <w:rPr>
-          <w:lang w:val="en-US"/>
-        </w:rPr>
-        <w:t>ed i</w:t>
-      </w:r>
-      <w:r>
-        <w:rPr>
-          <w:lang w:val="en-US"/>
-        </w:rPr>
-        <w:t>n representing</w:t>
-      </w:r>
-      <w:r>
-        <w:rPr>
-          <w:lang w:val="en-US"/>
-        </w:rPr>
-        <w:t xml:space="preserve"> the difference between regular moles and </w:t>
-      </w:r>
-      <w:r>
-        <w:rPr>
-          <w:lang w:val="en-US"/>
-        </w:rPr>
-        <w:t>melanoma sign</w:t>
-      </w:r>
-      <w:r>
-        <w:rPr>
-          <w:lang w:val="en-US"/>
-        </w:rPr>
-        <w:t>s</w:t>
-      </w:r>
-      <w:r>
-        <w:rPr>
-          <w:lang w:val="en-US"/>
-        </w:rPr>
-        <w:t xml:space="preserve"> on the skin</w:t>
-      </w:r>
-      <w:r>
-        <w:rPr>
-          <w:lang w:val="en-US"/>
-        </w:rPr>
-        <w:t xml:space="preserve">. In some examples we can see </w:t>
-      </w:r>
-      <w:r>
-        <w:rPr>
-          <w:lang w:val="en-US"/>
-        </w:rPr>
-        <w:t>c</w:t>
-      </w:r>
-      <w:r>
-        <w:rPr>
           <w:rFonts w:eastAsia="Times New Roman" w:cs="Times New Roman"/>
           <w:color w:val="1A1A1A"/>
           <w:szCs w:val="28"/>
           <w:lang w:val="en-US"/>
         </w:rPr>
-        <w:t>hanges in the surface of a mole like oozing, bleeding, or the appearance of a lump or bump</w:t>
-      </w:r>
-      <w:r>
+        <w:t>During the annotation process, we also noticed that lightning and image quality had a strong influence on our judgements. Since the images were taken with smartphones under different conditions, brightness, shadows and blur often varied. In some cases, this uncertainty made it challenging for us to decide how to annotate the image and could also make it difficult to assess whether a lesion is cancerous or not. These observations prove how important consistent image quality is, as small variations in lightning or color can significantly influence interpretation and potentially affect the conclusions.</w:t>
+      </w:r>
+    </w:p>
+    <w:p>
+      <w:pPr>
+        <w:jc w:val="both"/>
+        <w:rPr>
+          <w:lang w:val="en-US"/>
+        </w:rPr>
+      </w:pPr>
+    </w:p>
+    <w:p>
+      <w:pPr>
+        <w:jc w:val="both"/>
         <w:rPr>
           <w:rFonts w:eastAsia="Times New Roman" w:cs="Times New Roman"/>
           <w:color w:val="1A1A1A"/>
           <w:szCs w:val="28"/>
           <w:lang w:val="en-US"/>
         </w:rPr>
-        <w:t xml:space="preserve"> </w:t>
+      </w:pPr>
+      <w:r>
+        <w:rPr>
+          <w:lang w:val="en-US"/>
+        </w:rPr>
+        <w:t xml:space="preserve">As for the medical aspect of the project, these images </w:t>
+      </w:r>
+      <w:r>
+        <w:rPr>
+          <w:lang w:val="en-US"/>
+        </w:rPr>
+        <w:t>succ</w:t>
+      </w:r>
+      <w:r>
+        <w:rPr>
+          <w:lang w:val="en-US"/>
+        </w:rPr>
+        <w:t>e</w:t>
+      </w:r>
+      <w:r>
+        <w:rPr>
+          <w:lang w:val="en-US"/>
+        </w:rPr>
+        <w:t>ed i</w:t>
+      </w:r>
+      <w:r>
+        <w:rPr>
+          <w:lang w:val="en-US"/>
+        </w:rPr>
+        <w:t>n representing</w:t>
+      </w:r>
+      <w:r>
+        <w:rPr>
+          <w:lang w:val="en-US"/>
+        </w:rPr>
+        <w:t xml:space="preserve"> the difference between regular moles and </w:t>
+      </w:r>
+      <w:r>
+        <w:rPr>
+          <w:lang w:val="en-US"/>
+        </w:rPr>
+        <w:t>melanoma sign</w:t>
+      </w:r>
+      <w:r>
+        <w:rPr>
+          <w:lang w:val="en-US"/>
+        </w:rPr>
+        <w:t>s</w:t>
+      </w:r>
+      <w:r>
+        <w:rPr>
+          <w:lang w:val="en-US"/>
+        </w:rPr>
+        <w:t xml:space="preserve"> on the skin</w:t>
+      </w:r>
+      <w:r>
+        <w:rPr>
+          <w:lang w:val="en-US"/>
+        </w:rPr>
+        <w:t xml:space="preserve">. In some examples we can see </w:t>
+      </w:r>
+      <w:r>
+        <w:rPr>
+          <w:lang w:val="en-US"/>
+        </w:rPr>
+        <w:t>c</w:t>
+      </w:r>
+      <w:r>
+        <w:rPr>
+          <w:rFonts w:eastAsia="Times New Roman" w:cs="Times New Roman"/>
+          <w:color w:val="1A1A1A"/>
+          <w:szCs w:val="28"/>
+          <w:lang w:val="en-US"/>
+        </w:rPr>
+        <w:t>hanges in the surface of a mole like oozing, bleeding, or the appearance of a lump or bump</w:t>
+      </w:r>
+      <w:r>
+        <w:rPr>
+          <w:rFonts w:eastAsia="Times New Roman" w:cs="Times New Roman"/>
+          <w:color w:val="1A1A1A"/>
+          <w:szCs w:val="28"/>
+          <w:lang w:val="en-US"/>
+        </w:rPr>
+        <w:t>.</w:t>
       </w:r>
     </w:p>
     <w:p>

</xml_diff>

<commit_message>
Added Cohenø's Kappa and Shortcuts analysis
</commit_message>
<xml_diff>
--- a/results/reports/E's summary.docx
+++ b/results/reports/E's summary.docx
@@ -730,7 +730,86 @@
       <w:pPr>
         <w:jc w:val="both"/>
         <w:rPr>
-          <w:lang w:val="en-US"/>
+          <w:rFonts w:eastAsia="Times New Roman" w:cs="Times New Roman"/>
+          <w:color w:val="1A1A1A"/>
+          <w:szCs w:val="28"/>
+          <w:lang w:val="en-US"/>
+        </w:rPr>
+      </w:pPr>
+    </w:p>
+    <w:p>
+      <w:pPr>
+        <w:jc w:val="both"/>
+        <w:rPr>
+          <w:lang w:val="en-DK"/>
+        </w:rPr>
+      </w:pPr>
+      <w:r>
+        <w:rPr>
+          <w:lang w:val="en-DK"/>
+        </w:rPr>
+        <w:t xml:space="preserve">Building on our annotation results, since we didn't fully agree on the hair presence (only 56.4% agreement), just relying on simple percentages isn't enough. Moving forward in the project, we should use a more robust statistical tool like </w:t>
+      </w:r>
+      <w:r>
+        <w:rPr>
+          <w:b/>
+          <w:bCs/>
+          <w:lang w:val="en-DK"/>
+        </w:rPr>
+        <w:t>Cohen's Kappa</w:t>
+      </w:r>
+      <w:r>
+        <w:rPr>
+          <w:lang w:val="en-DK"/>
+        </w:rPr>
+        <w:t>. This formula will help us measure our real agreement by accounting for lucky guesses and chance.</w:t>
+      </w:r>
+    </w:p>
+    <w:p>
+      <w:pPr>
+        <w:jc w:val="both"/>
+        <w:rPr>
+          <w:lang w:val="en-DK"/>
+        </w:rPr>
+      </w:pPr>
+      <w:r>
+        <w:rPr>
+          <w:lang w:val="en-DK"/>
+        </w:rPr>
+        <w:t xml:space="preserve">Furthermore, identifying these pen marks and hair strands is very important to prevent </w:t>
+      </w:r>
+      <w:r>
+        <w:rPr>
+          <w:b/>
+          <w:bCs/>
+          <w:lang w:val="en-DK"/>
+        </w:rPr>
+        <w:t>"shortcuts"</w:t>
+      </w:r>
+      <w:r>
+        <w:rPr>
+          <w:lang w:val="en-DK"/>
+        </w:rPr>
+        <w:t xml:space="preserve"> in our machine learning models. For example, if an AI model sees a pen mark, it might just assume the lesion is dangerous simply because doctors usually circle suspicious moles. We need to handle these artifacts </w:t>
+      </w:r>
+      <w:r>
+        <w:rPr>
+          <w:lang w:val="en-DK"/>
+        </w:rPr>
+        <w:t>now,</w:t>
+      </w:r>
+      <w:r>
+        <w:rPr>
+          <w:lang w:val="en-DK"/>
+        </w:rPr>
+        <w:t xml:space="preserve"> so our future AI model learns to evaluate the actual skin lesion, not just the pen marks.</w:t>
+      </w:r>
+    </w:p>
+    <w:p>
+      <w:pPr>
+        <w:jc w:val="both"/>
+        <w:rPr>
+          <w:lang w:val="en-DK"/>
         </w:rPr>
       </w:pPr>
     </w:p>
@@ -2261,6 +2340,15 @@
 </file>
 
 <file path=customXml/item1.xml><?xml version="1.0" encoding="utf-8"?>
+<?mso-contentType ?>
+<FormTemplates xmlns="http://schemas.microsoft.com/sharepoint/v3/contenttype/forms">
+  <Display>DocumentLibraryForm</Display>
+  <Edit>DocumentLibraryForm</Edit>
+  <New>DocumentLibraryForm</New>
+</FormTemplates>
+</file>
+
+<file path=customXml/item2.xml><?xml version="1.0" encoding="utf-8"?>
 <ct:contentTypeSchema xmlns:ct="http://schemas.microsoft.com/office/2006/metadata/contentType" xmlns:ma="http://schemas.microsoft.com/office/2006/metadata/properties/metaAttributes" ct:_="" ma:_="" ma:contentTypeName="Document" ma:contentTypeID="0x010100732484B29091F1489E4F3702EB8B683B" ma:contentTypeVersion="2" ma:contentTypeDescription="Create a new document." ma:contentTypeScope="" ma:versionID="477078aead92a97cd812538216183290">
   <xsd:schema xmlns:xsd="http://www.w3.org/2001/XMLSchema" xmlns:xs="http://www.w3.org/2001/XMLSchema" xmlns:p="http://schemas.microsoft.com/office/2006/metadata/properties" xmlns:ns3="56e5c11c-1b40-4aff-8207-20290063ec29" targetNamespace="http://schemas.microsoft.com/office/2006/metadata/properties" ma:root="true" ma:fieldsID="fd33e269eb596fab35002d68a2625d9a" ns3:_="">
     <xsd:import namespace="56e5c11c-1b40-4aff-8207-20290063ec29"/>
@@ -2392,15 +2480,6 @@
 </ct:contentTypeSchema>
 </file>
 
-<file path=customXml/item2.xml><?xml version="1.0" encoding="utf-8"?>
-<?mso-contentType ?>
-<FormTemplates xmlns="http://schemas.microsoft.com/sharepoint/v3/contenttype/forms">
-  <Display>DocumentLibraryForm</Display>
-  <Edit>DocumentLibraryForm</Edit>
-  <New>DocumentLibraryForm</New>
-</FormTemplates>
-</file>
-
 <file path=customXml/item3.xml><?xml version="1.0" encoding="utf-8"?>
 <p:properties xmlns:p="http://schemas.microsoft.com/office/2006/metadata/properties" xmlns:xsi="http://www.w3.org/2001/XMLSchema-instance" xmlns:pc="http://schemas.microsoft.com/office/infopath/2007/PartnerControls">
   <documentManagement>
@@ -2410,6 +2489,14 @@
 </file>
 
 <file path=customXml/itemProps1.xml><?xml version="1.0" encoding="utf-8"?>
+<ds:datastoreItem xmlns:ds="http://schemas.openxmlformats.org/officeDocument/2006/customXml" ds:itemID="{F663E1CC-3257-48E8-93D3-92DA57BCBCBD}">
+  <ds:schemaRefs>
+    <ds:schemaRef ds:uri="http://schemas.microsoft.com/sharepoint/v3/contenttype/forms"/>
+  </ds:schemaRefs>
+</ds:datastoreItem>
+</file>
+
+<file path=customXml/itemProps2.xml><?xml version="1.0" encoding="utf-8"?>
 <ds:datastoreItem xmlns:ds="http://schemas.openxmlformats.org/officeDocument/2006/customXml" ds:itemID="{711808DB-B5FE-4AB9-8897-A7E1BFE184DA}">
   <ds:schemaRefs>
     <ds:schemaRef ds:uri="http://schemas.microsoft.com/office/2006/metadata/contentType"/>
@@ -2427,14 +2514,6 @@
 </ds:datastoreItem>
 </file>
 
-<file path=customXml/itemProps2.xml><?xml version="1.0" encoding="utf-8"?>
-<ds:datastoreItem xmlns:ds="http://schemas.openxmlformats.org/officeDocument/2006/customXml" ds:itemID="{F663E1CC-3257-48E8-93D3-92DA57BCBCBD}">
-  <ds:schemaRefs>
-    <ds:schemaRef ds:uri="http://schemas.microsoft.com/sharepoint/v3/contenttype/forms"/>
-  </ds:schemaRefs>
-</ds:datastoreItem>
-</file>
-
 <file path=customXml/itemProps3.xml><?xml version="1.0" encoding="utf-8"?>
 <ds:datastoreItem xmlns:ds="http://schemas.openxmlformats.org/officeDocument/2006/customXml" ds:itemID="{93A20C5B-81EC-4662-BCAA-CBA7868BA3BB}">
   <ds:schemaRefs>

</xml_diff>